<commit_message>
change the behaviour of NBIG, and accelarate the search
</commit_message>
<xml_diff>
--- a/王正仁2019081308021C语言实验报告.docx
+++ b/王正仁2019081308021C语言实验报告.docx
@@ -26,8 +26,6 @@
             <w:tcW w:w="9170" w:type="dxa"/>
             <w:vAlign w:val="center"/>
           </w:tcPr>
-          <w:bookmarkStart w:id="0" w:name="_GoBack"/>
-          <w:bookmarkEnd w:id="0"/>
           <w:p>
             <w:pPr>
               <w:jc w:val="center"/>
@@ -1184,6 +1182,30 @@
           <w:kern w:val="0"/>
           <w:sz w:val="24"/>
         </w:rPr>
+        <w:instrText xml:space="preserve"> INCLUDEPICTURE  "C:\\Users\\tungsten\\AppData\\Roaming\\Tencent\\Users\\1019205908\\QQ\\WinTemp\\RichOle\\P28TSWDB6WC[8]P5KWBWP0S.png" \* MERGEFORMATINET </w:instrText>
+      </w:r>
+      <w:r>
+        <w:rPr>
+          <w:rFonts w:ascii="宋体" w:hAnsi="宋体" w:cs="宋体"/>
+          <w:kern w:val="0"/>
+          <w:sz w:val="24"/>
+        </w:rPr>
+        <w:fldChar w:fldCharType="separate"/>
+      </w:r>
+      <w:r>
+        <w:rPr>
+          <w:rFonts w:ascii="宋体" w:hAnsi="宋体" w:cs="宋体"/>
+          <w:kern w:val="0"/>
+          <w:sz w:val="24"/>
+        </w:rPr>
+        <w:fldChar w:fldCharType="begin"/>
+      </w:r>
+      <w:r>
+        <w:rPr>
+          <w:rFonts w:ascii="宋体" w:hAnsi="宋体" w:cs="宋体"/>
+          <w:kern w:val="0"/>
+          <w:sz w:val="24"/>
+        </w:rPr>
         <w:instrText xml:space="preserve"> </w:instrText>
       </w:r>
       <w:r>
@@ -1192,7 +1214,7 @@
           <w:kern w:val="0"/>
           <w:sz w:val="24"/>
         </w:rPr>
-        <w:instrText>INCLUDEPICTURE  "C:\\Users\\tungsten\\AppData\\Roaming\\Tencent\\Users\\1019205908\\QQ\\WinTemp\\RichOle\\P28TSWDB6WC[8]P5KWBWP0S.png" \* MERGEFORMATINET</w:instrText>
+        <w:instrText>INCLUDEPICTURE  "D:\\AI\\UPD\\AppData\\Roaming\\Tencent\\Users\\1019205908\\QQ\\WinTemp\\RichOle\\P28TSWDB6WC[8]P5KWBWP0S.png" \* MERGEFORMATINET</w:instrText>
       </w:r>
       <w:r>
         <w:rPr>
@@ -1236,7 +1258,7 @@
             <v:path o:extrusionok="f" gradientshapeok="t" o:connecttype="rect"/>
             <o:lock v:ext="edit" aspectratio="t"/>
           </v:shapetype>
-          <v:shape id="_x0000_i1025" type="#_x0000_t75" style="width:365.8pt;height:300pt">
+          <v:shape id="_x0000_i1025" type="#_x0000_t75" style="width:365.75pt;height:300pt">
             <v:imagedata r:id="rId8" r:href="rId9"/>
           </v:shape>
         </w:pict>
@@ -1265,6 +1287,14 @@
         </w:rPr>
         <w:fldChar w:fldCharType="end"/>
       </w:r>
+      <w:r>
+        <w:rPr>
+          <w:rFonts w:ascii="宋体" w:hAnsi="宋体" w:cs="宋体"/>
+          <w:kern w:val="0"/>
+          <w:sz w:val="24"/>
+        </w:rPr>
+        <w:fldChar w:fldCharType="end"/>
+      </w:r>
     </w:p>
     <w:p>
       <w:pPr>
@@ -1338,6 +1368,30 @@
           <w:kern w:val="0"/>
           <w:sz w:val="24"/>
         </w:rPr>
+        <w:instrText xml:space="preserve"> INCLUDEPICTURE  "C:\\Users\\tungsten\\AppData\\Roaming\\Tencent\\Users\\1019205908\\QQ\\WinTemp\\RichOle\\4FOFIHUZVFP11LN2KO$80}9.png" \* MERGEFORMATINET </w:instrText>
+      </w:r>
+      <w:r>
+        <w:rPr>
+          <w:rFonts w:ascii="宋体" w:hAnsi="宋体" w:cs="宋体"/>
+          <w:kern w:val="0"/>
+          <w:sz w:val="24"/>
+        </w:rPr>
+        <w:fldChar w:fldCharType="separate"/>
+      </w:r>
+      <w:r>
+        <w:rPr>
+          <w:rFonts w:ascii="宋体" w:hAnsi="宋体" w:cs="宋体"/>
+          <w:kern w:val="0"/>
+          <w:sz w:val="24"/>
+        </w:rPr>
+        <w:fldChar w:fldCharType="begin"/>
+      </w:r>
+      <w:r>
+        <w:rPr>
+          <w:rFonts w:ascii="宋体" w:hAnsi="宋体" w:cs="宋体"/>
+          <w:kern w:val="0"/>
+          <w:sz w:val="24"/>
+        </w:rPr>
         <w:instrText xml:space="preserve"> </w:instrText>
       </w:r>
       <w:r>
@@ -1346,7 +1400,15 @@
           <w:kern w:val="0"/>
           <w:sz w:val="24"/>
         </w:rPr>
-        <w:instrText>INCLUDEPICTURE  "C:\\Users\\tungsten\\AppData\\Roaming\\Tencent\\Users\\1019205908\\QQ\\WinTemp\\RichOle\\4FOFIHUZVFP11LN2KO$80}9.png" \* MERGEFORMATINET</w:instrText>
+        <w:instrText>INCLUDEPICTURE  "D:\\AI\\UPD\\AppData\\Roaming\\Tencent\\Users\\1019205908\\QQ\\WinTemp\\RichOle\\4FOFIHUZVFP11LN2KO$80}9.png" \* MERGEFORMATIN</w:instrText>
+      </w:r>
+      <w:r>
+        <w:rPr>
+          <w:rFonts w:ascii="宋体" w:hAnsi="宋体" w:cs="宋体"/>
+          <w:kern w:val="0"/>
+          <w:sz w:val="24"/>
+        </w:rPr>
+        <w:instrText>ET</w:instrText>
       </w:r>
       <w:r>
         <w:rPr>
@@ -1371,7 +1433,7 @@
           <w:sz w:val="24"/>
         </w:rPr>
         <w:pict>
-          <v:shape id="_x0000_i1026" type="#_x0000_t75" style="width:363.55pt;height:192pt">
+          <v:shape id="_x0000_i1026" type="#_x0000_t75" style="width:363.65pt;height:192pt">
             <v:imagedata r:id="rId10" r:href="rId11"/>
           </v:shape>
         </w:pict>
@@ -1400,6 +1462,14 @@
         </w:rPr>
         <w:fldChar w:fldCharType="end"/>
       </w:r>
+      <w:r>
+        <w:rPr>
+          <w:rFonts w:ascii="宋体" w:hAnsi="宋体" w:cs="宋体"/>
+          <w:kern w:val="0"/>
+          <w:sz w:val="24"/>
+        </w:rPr>
+        <w:fldChar w:fldCharType="end"/>
+      </w:r>
     </w:p>
     <w:p>
       <w:pPr>
@@ -1679,6 +1749,30 @@
           <w:kern w:val="0"/>
           <w:sz w:val="24"/>
         </w:rPr>
+        <w:instrText xml:space="preserve"> INCLUDEPICTURE  "C:\\Users\\tungsten\\AppData\\Roaming\\Tencent\\Users\\1019205908\\QQ\\WinTemp\\RichOle\\Y]}4Q@%MGQR((%[KA(FIJKC.png" \* MERGEFORMATINET </w:instrText>
+      </w:r>
+      <w:r>
+        <w:rPr>
+          <w:rFonts w:ascii="宋体" w:hAnsi="宋体" w:cs="宋体"/>
+          <w:kern w:val="0"/>
+          <w:sz w:val="24"/>
+        </w:rPr>
+        <w:fldChar w:fldCharType="separate"/>
+      </w:r>
+      <w:r>
+        <w:rPr>
+          <w:rFonts w:ascii="宋体" w:hAnsi="宋体" w:cs="宋体"/>
+          <w:kern w:val="0"/>
+          <w:sz w:val="24"/>
+        </w:rPr>
+        <w:fldChar w:fldCharType="begin"/>
+      </w:r>
+      <w:r>
+        <w:rPr>
+          <w:rFonts w:ascii="宋体" w:hAnsi="宋体" w:cs="宋体"/>
+          <w:kern w:val="0"/>
+          <w:sz w:val="24"/>
+        </w:rPr>
         <w:instrText xml:space="preserve"> </w:instrText>
       </w:r>
       <w:r>
@@ -1687,15 +1781,15 @@
           <w:kern w:val="0"/>
           <w:sz w:val="24"/>
         </w:rPr>
-        <w:instrText>INCLUDEPICTURE  "C:\\Users\\tungsten\\AppData\\Roaming\\Tencent\\Users\\1019205908\\QQ\\WinTemp\\RichOle\\Y]}4Q</w:instrText>
-      </w:r>
-      <w:r>
-        <w:rPr>
-          <w:rFonts w:ascii="宋体" w:hAnsi="宋体" w:cs="宋体"/>
-          <w:kern w:val="0"/>
-          <w:sz w:val="24"/>
-        </w:rPr>
-        <w:instrText>@%MGQR((%[KA(FIJKC.png" \* MERGEFORMATINET</w:instrText>
+        <w:instrText>INCLUDEPICTURE  "D:\\AI\\UPD\\AppData\\Roaming\</w:instrText>
+      </w:r>
+      <w:r>
+        <w:rPr>
+          <w:rFonts w:ascii="宋体" w:hAnsi="宋体" w:cs="宋体"/>
+          <w:kern w:val="0"/>
+          <w:sz w:val="24"/>
+        </w:rPr>
+        <w:instrText>\Tencent\\Users\\1019205908\\QQ\\WinTemp\\RichOle\\Y]}4Q@%MGQR((%[KA(FIJKC.png" \* MERGEFORMATINET</w:instrText>
       </w:r>
       <w:r>
         <w:rPr>
@@ -1720,10 +1814,18 @@
           <w:sz w:val="24"/>
         </w:rPr>
         <w:pict>
-          <v:shape id="_x0000_i1027" type="#_x0000_t75" style="width:191.55pt;height:347.55pt">
+          <v:shape id="_x0000_i1027" type="#_x0000_t75" style="width:191.5pt;height:347.5pt">
             <v:imagedata r:id="rId12" r:href="rId13"/>
           </v:shape>
         </w:pict>
+      </w:r>
+      <w:r>
+        <w:rPr>
+          <w:rFonts w:ascii="宋体" w:hAnsi="宋体" w:cs="宋体"/>
+          <w:kern w:val="0"/>
+          <w:sz w:val="24"/>
+        </w:rPr>
+        <w:fldChar w:fldCharType="end"/>
       </w:r>
       <w:r>
         <w:rPr>
@@ -3673,8 +3775,8 @@
         <w:t>运行时间统计（部分）：</w:t>
       </w:r>
     </w:p>
-    <w:bookmarkStart w:id="1" w:name="_MON_1653110689"/>
-    <w:bookmarkEnd w:id="1"/>
+    <w:bookmarkStart w:id="0" w:name="_MON_1653110689"/>
+    <w:bookmarkEnd w:id="0"/>
     <w:p>
       <w:pPr>
         <w:widowControl/>
@@ -3692,10 +3794,10 @@
           <w:sz w:val="24"/>
         </w:rPr>
         <w:object w:dxaOrig="2065" w:dyaOrig="4013">
-          <v:shape id="_x0000_i1028" type="#_x0000_t75" style="width:108.9pt;height:245.35pt" o:ole="">
+          <v:shape id="_x0000_i1035" type="#_x0000_t75" style="width:109.05pt;height:245.2pt" o:ole="">
             <v:imagedata r:id="rId22" o:title=""/>
           </v:shape>
-          <o:OLEObject Type="Embed" ProgID="Excel.Sheet.12" ShapeID="_x0000_i1028" DrawAspect="Content" ObjectID="_1653114680" r:id="rId23"/>
+          <o:OLEObject Type="Embed" ProgID="Excel.Sheet.12" ShapeID="_x0000_i1035" DrawAspect="Content" ObjectID="_1653145848" r:id="rId23"/>
         </w:object>
       </w:r>
     </w:p>
@@ -3717,7 +3819,15 @@
           <w:sz w:val="24"/>
         </w:rPr>
         <w:lastRenderedPageBreak/>
-        <w:t>可以看出,随着下子序数的增加,计算时长有增加的趋势，在搜索层数达到8层的情况下，时间却能够始终维持在1.5s内</w:t>
+        <w:t>可以看出,随着下子序数的增加,计算时长有增加的趋势，在搜索层数达到8层的情况下，时间却能够始终维持在1.</w:t>
+      </w:r>
+      <w:r>
+        <w:rPr>
+          <w:rFonts w:ascii="宋体" w:hAnsi="宋体" w:cs="宋体"/>
+          <w:kern w:val="0"/>
+          <w:sz w:val="24"/>
+        </w:rPr>
+        <w:t>2</w:t>
       </w:r>
       <w:r>
         <w:rPr>
@@ -3725,6 +3835,14 @@
           <w:kern w:val="0"/>
           <w:sz w:val="24"/>
         </w:rPr>
+        <w:t>s内</w:t>
+      </w:r>
+      <w:r>
+        <w:rPr>
+          <w:rFonts w:ascii="宋体" w:hAnsi="宋体" w:cs="宋体" w:hint="eastAsia"/>
+          <w:kern w:val="0"/>
+          <w:sz w:val="24"/>
+        </w:rPr>
         <w:t>，说明算法运算效率得到了保证</w:t>
       </w:r>
       <w:r>
@@ -3733,7 +3851,17 @@
           <w:kern w:val="0"/>
           <w:sz w:val="24"/>
         </w:rPr>
-        <w:t>，减少了用户等待的焦虑，提高了用户使用的流畅性。</w:t>
+        <w:t>，减少了用户等待的焦虑，提高了</w:t>
+      </w:r>
+      <w:bookmarkStart w:id="1" w:name="_GoBack"/>
+      <w:bookmarkEnd w:id="1"/>
+      <w:r>
+        <w:rPr>
+          <w:rFonts w:ascii="宋体" w:hAnsi="宋体" w:cs="宋体" w:hint="eastAsia"/>
+          <w:kern w:val="0"/>
+          <w:sz w:val="24"/>
+        </w:rPr>
+        <w:t>使用的流畅性。</w:t>
       </w:r>
     </w:p>
     <w:p>

</xml_diff>